<commit_message>
adding complete HW14 pdf
</commit_message>
<xml_diff>
--- a/WK14 HW/Karin Metzgar.docx
+++ b/WK14 HW/Karin Metzgar.docx
@@ -390,6 +390,571 @@
                     <a:xfrm>
                       <a:off x="0" y="0"/>
                       <a:ext cx="5943600" cy="7171055"/>
+                    </a:xfrm>
+                    <a:prstGeom prst="rect">
+                      <a:avLst/>
+                    </a:prstGeom>
+                  </pic:spPr>
+                </pic:pic>
+              </a:graphicData>
+            </a:graphic>
+          </wp:inline>
+        </w:drawing>
+      </w:r>
+    </w:p>
+    <w:p>
+      <w:r>
+        <w:lastRenderedPageBreak/>
+        <w:t>Part 4:</w:t>
+      </w:r>
+    </w:p>
+    <w:p/>
+    <w:p>
+      <w:r>
+        <w:t xml:space="preserve">The code provided did not seem to work, and gave an answer of </w:t>
+      </w:r>
+      <w:proofErr w:type="gramStart"/>
+      <w:r>
+        <w:t>0</w:t>
+      </w:r>
+      <w:proofErr w:type="gramEnd"/>
+    </w:p>
+    <w:p>
+      <w:r>
+        <w:t xml:space="preserve">I have T4 GPU </w:t>
+      </w:r>
+      <w:proofErr w:type="gramStart"/>
+      <w:r>
+        <w:t>selected</w:t>
+      </w:r>
+      <w:proofErr w:type="gramEnd"/>
+    </w:p>
+    <w:p>
+      <w:r>
+        <w:rPr>
+          <w:noProof/>
+        </w:rPr>
+        <w:drawing>
+          <wp:inline distT="0" distB="0" distL="0" distR="0" wp14:anchorId="4AD3C01E" wp14:editId="11C12662">
+            <wp:extent cx="2381693" cy="1782198"/>
+            <wp:effectExtent l="0" t="0" r="0" b="0"/>
+            <wp:docPr id="920876552" name="Picture 8" descr="A screenshot of a computer program&#10;&#10;Description automatically generated"/>
+            <wp:cNvGraphicFramePr>
+              <a:graphicFrameLocks xmlns:a="http://schemas.openxmlformats.org/drawingml/2006/main" noChangeAspect="1"/>
+            </wp:cNvGraphicFramePr>
+            <a:graphic xmlns:a="http://schemas.openxmlformats.org/drawingml/2006/main">
+              <a:graphicData uri="http://schemas.openxmlformats.org/drawingml/2006/picture">
+                <pic:pic xmlns:pic="http://schemas.openxmlformats.org/drawingml/2006/picture">
+                  <pic:nvPicPr>
+                    <pic:cNvPr id="920876552" name="Picture 8" descr="A screenshot of a computer program&#10;&#10;Description automatically generated"/>
+                    <pic:cNvPicPr/>
+                  </pic:nvPicPr>
+                  <pic:blipFill>
+                    <a:blip r:embed="rId10" cstate="print">
+                      <a:extLst>
+                        <a:ext uri="{28A0092B-C50C-407E-A947-70E740481C1C}">
+                          <a14:useLocalDpi xmlns:a14="http://schemas.microsoft.com/office/drawing/2010/main" val="0"/>
+                        </a:ext>
+                      </a:extLst>
+                    </a:blip>
+                    <a:stretch>
+                      <a:fillRect/>
+                    </a:stretch>
+                  </pic:blipFill>
+                  <pic:spPr>
+                    <a:xfrm>
+                      <a:off x="0" y="0"/>
+                      <a:ext cx="2393727" cy="1791203"/>
+                    </a:xfrm>
+                    <a:prstGeom prst="rect">
+                      <a:avLst/>
+                    </a:prstGeom>
+                  </pic:spPr>
+                </pic:pic>
+              </a:graphicData>
+            </a:graphic>
+          </wp:inline>
+        </w:drawing>
+      </w:r>
+    </w:p>
+    <w:p/>
+    <w:p>
+      <w:r>
+        <w:t>And I did need to remove the -arch=sm+37 because it generated an error</w:t>
+      </w:r>
+    </w:p>
+    <w:p>
+      <w:r>
+        <w:rPr>
+          <w:noProof/>
+        </w:rPr>
+        <w:lastRenderedPageBreak/>
+        <w:drawing>
+          <wp:inline distT="0" distB="0" distL="0" distR="0" wp14:anchorId="5A9252BC" wp14:editId="6F1EF59B">
+            <wp:extent cx="5943600" cy="6346825"/>
+            <wp:effectExtent l="0" t="0" r="0" b="3175"/>
+            <wp:docPr id="641228375" name="Picture 7" descr="A screenshot of a computer program&#10;&#10;Description automatically generated"/>
+            <wp:cNvGraphicFramePr>
+              <a:graphicFrameLocks xmlns:a="http://schemas.openxmlformats.org/drawingml/2006/main" noChangeAspect="1"/>
+            </wp:cNvGraphicFramePr>
+            <a:graphic xmlns:a="http://schemas.openxmlformats.org/drawingml/2006/main">
+              <a:graphicData uri="http://schemas.openxmlformats.org/drawingml/2006/picture">
+                <pic:pic xmlns:pic="http://schemas.openxmlformats.org/drawingml/2006/picture">
+                  <pic:nvPicPr>
+                    <pic:cNvPr id="641228375" name="Picture 7" descr="A screenshot of a computer program&#10;&#10;Description automatically generated"/>
+                    <pic:cNvPicPr/>
+                  </pic:nvPicPr>
+                  <pic:blipFill>
+                    <a:blip r:embed="rId11" cstate="print">
+                      <a:extLst>
+                        <a:ext uri="{28A0092B-C50C-407E-A947-70E740481C1C}">
+                          <a14:useLocalDpi xmlns:a14="http://schemas.microsoft.com/office/drawing/2010/main" val="0"/>
+                        </a:ext>
+                      </a:extLst>
+                    </a:blip>
+                    <a:stretch>
+                      <a:fillRect/>
+                    </a:stretch>
+                  </pic:blipFill>
+                  <pic:spPr>
+                    <a:xfrm>
+                      <a:off x="0" y="0"/>
+                      <a:ext cx="5943600" cy="6346825"/>
+                    </a:xfrm>
+                    <a:prstGeom prst="rect">
+                      <a:avLst/>
+                    </a:prstGeom>
+                  </pic:spPr>
+                </pic:pic>
+              </a:graphicData>
+            </a:graphic>
+          </wp:inline>
+        </w:drawing>
+      </w:r>
+    </w:p>
+    <w:p/>
+    <w:p/>
+    <w:p>
+      <w:proofErr w:type="gramStart"/>
+      <w:r>
+        <w:t>However</w:t>
+      </w:r>
+      <w:proofErr w:type="gramEnd"/>
+      <w:r>
+        <w:t xml:space="preserve"> the following code worked, with some help from the internet, the //launch kernel portion was added and that got the expected answer</w:t>
+      </w:r>
+    </w:p>
+    <w:p/>
+    <w:p>
+      <w:pPr>
+        <w:shd w:val="clear" w:color="auto" w:fill="1E1E1E"/>
+        <w:spacing w:line="285" w:lineRule="atLeast"/>
+        <w:rPr>
+          <w:rFonts w:ascii="Courier New" w:eastAsia="Times New Roman" w:hAnsi="Courier New" w:cs="Courier New"/>
+          <w:color w:val="D4D4D4"/>
+          <w:sz w:val="21"/>
+          <w:szCs w:val="21"/>
+        </w:rPr>
+      </w:pPr>
+      <w:r>
+        <w:rPr>
+          <w:rFonts w:ascii="Courier New" w:eastAsia="Times New Roman" w:hAnsi="Courier New" w:cs="Courier New"/>
+          <w:color w:val="D4D4D4"/>
+          <w:sz w:val="21"/>
+          <w:szCs w:val="21"/>
+        </w:rPr>
+        <w:t>/ Launch kernel</w:t>
+      </w:r>
+    </w:p>
+    <w:p>
+      <w:pPr>
+        <w:shd w:val="clear" w:color="auto" w:fill="1E1E1E"/>
+        <w:spacing w:line="285" w:lineRule="atLeast"/>
+        <w:rPr>
+          <w:rFonts w:ascii="Courier New" w:eastAsia="Times New Roman" w:hAnsi="Courier New" w:cs="Courier New"/>
+          <w:color w:val="D4D4D4"/>
+          <w:sz w:val="21"/>
+          <w:szCs w:val="21"/>
+        </w:rPr>
+      </w:pPr>
+      <w:r>
+        <w:rPr>
+          <w:rFonts w:ascii="Courier New" w:eastAsia="Times New Roman" w:hAnsi="Courier New" w:cs="Courier New"/>
+          <w:color w:val="D4D4D4"/>
+          <w:sz w:val="21"/>
+          <w:szCs w:val="21"/>
+        </w:rPr>
+        <w:t xml:space="preserve">    int </w:t>
+      </w:r>
+      <w:proofErr w:type="spellStart"/>
+      <w:r>
+        <w:rPr>
+          <w:rFonts w:ascii="Courier New" w:eastAsia="Times New Roman" w:hAnsi="Courier New" w:cs="Courier New"/>
+          <w:color w:val="D4D4D4"/>
+          <w:sz w:val="21"/>
+          <w:szCs w:val="21"/>
+        </w:rPr>
+        <w:t>blockSize</w:t>
+      </w:r>
+      <w:proofErr w:type="spellEnd"/>
+      <w:r>
+        <w:rPr>
+          <w:rFonts w:ascii="Courier New" w:eastAsia="Times New Roman" w:hAnsi="Courier New" w:cs="Courier New"/>
+          <w:color w:val="D4D4D4"/>
+          <w:sz w:val="21"/>
+          <w:szCs w:val="21"/>
+        </w:rPr>
+        <w:t xml:space="preserve"> = </w:t>
+      </w:r>
+      <w:proofErr w:type="gramStart"/>
+      <w:r>
+        <w:rPr>
+          <w:rFonts w:ascii="Courier New" w:eastAsia="Times New Roman" w:hAnsi="Courier New" w:cs="Courier New"/>
+          <w:color w:val="D4D4D4"/>
+          <w:sz w:val="21"/>
+          <w:szCs w:val="21"/>
+        </w:rPr>
+        <w:t>256;</w:t>
+      </w:r>
+      <w:proofErr w:type="gramEnd"/>
+    </w:p>
+    <w:p>
+      <w:pPr>
+        <w:shd w:val="clear" w:color="auto" w:fill="1E1E1E"/>
+        <w:spacing w:line="285" w:lineRule="atLeast"/>
+        <w:rPr>
+          <w:rFonts w:ascii="Courier New" w:eastAsia="Times New Roman" w:hAnsi="Courier New" w:cs="Courier New"/>
+          <w:color w:val="D4D4D4"/>
+          <w:sz w:val="21"/>
+          <w:szCs w:val="21"/>
+        </w:rPr>
+      </w:pPr>
+      <w:r>
+        <w:rPr>
+          <w:rFonts w:ascii="Courier New" w:eastAsia="Times New Roman" w:hAnsi="Courier New" w:cs="Courier New"/>
+          <w:color w:val="D4D4D4"/>
+          <w:sz w:val="21"/>
+          <w:szCs w:val="21"/>
+        </w:rPr>
+        <w:t xml:space="preserve">    int </w:t>
+      </w:r>
+      <w:proofErr w:type="spellStart"/>
+      <w:r>
+        <w:rPr>
+          <w:rFonts w:ascii="Courier New" w:eastAsia="Times New Roman" w:hAnsi="Courier New" w:cs="Courier New"/>
+          <w:color w:val="D4D4D4"/>
+          <w:sz w:val="21"/>
+          <w:szCs w:val="21"/>
+        </w:rPr>
+        <w:t>numBlocks</w:t>
+      </w:r>
+      <w:proofErr w:type="spellEnd"/>
+      <w:r>
+        <w:rPr>
+          <w:rFonts w:ascii="Courier New" w:eastAsia="Times New Roman" w:hAnsi="Courier New" w:cs="Courier New"/>
+          <w:color w:val="D4D4D4"/>
+          <w:sz w:val="21"/>
+          <w:szCs w:val="21"/>
+        </w:rPr>
+        <w:t xml:space="preserve"> = (N + </w:t>
+      </w:r>
+      <w:proofErr w:type="spellStart"/>
+      <w:r>
+        <w:rPr>
+          <w:rFonts w:ascii="Courier New" w:eastAsia="Times New Roman" w:hAnsi="Courier New" w:cs="Courier New"/>
+          <w:color w:val="D4D4D4"/>
+          <w:sz w:val="21"/>
+          <w:szCs w:val="21"/>
+        </w:rPr>
+        <w:t>blockSize</w:t>
+      </w:r>
+      <w:proofErr w:type="spellEnd"/>
+      <w:r>
+        <w:rPr>
+          <w:rFonts w:ascii="Courier New" w:eastAsia="Times New Roman" w:hAnsi="Courier New" w:cs="Courier New"/>
+          <w:color w:val="D4D4D4"/>
+          <w:sz w:val="21"/>
+          <w:szCs w:val="21"/>
+        </w:rPr>
+        <w:t xml:space="preserve"> - 1) / </w:t>
+      </w:r>
+      <w:proofErr w:type="spellStart"/>
+      <w:proofErr w:type="gramStart"/>
+      <w:r>
+        <w:rPr>
+          <w:rFonts w:ascii="Courier New" w:eastAsia="Times New Roman" w:hAnsi="Courier New" w:cs="Courier New"/>
+          <w:color w:val="D4D4D4"/>
+          <w:sz w:val="21"/>
+          <w:szCs w:val="21"/>
+        </w:rPr>
+        <w:t>blockSize</w:t>
+      </w:r>
+      <w:proofErr w:type="spellEnd"/>
+      <w:r>
+        <w:rPr>
+          <w:rFonts w:ascii="Courier New" w:eastAsia="Times New Roman" w:hAnsi="Courier New" w:cs="Courier New"/>
+          <w:color w:val="D4D4D4"/>
+          <w:sz w:val="21"/>
+          <w:szCs w:val="21"/>
+        </w:rPr>
+        <w:t>;  /</w:t>
+      </w:r>
+      <w:proofErr w:type="gramEnd"/>
+      <w:r>
+        <w:rPr>
+          <w:rFonts w:ascii="Courier New" w:eastAsia="Times New Roman" w:hAnsi="Courier New" w:cs="Courier New"/>
+          <w:color w:val="D4D4D4"/>
+          <w:sz w:val="21"/>
+          <w:szCs w:val="21"/>
+        </w:rPr>
+        <w:t>/ Ceiling of N/</w:t>
+      </w:r>
+      <w:proofErr w:type="spellStart"/>
+      <w:r>
+        <w:rPr>
+          <w:rFonts w:ascii="Courier New" w:eastAsia="Times New Roman" w:hAnsi="Courier New" w:cs="Courier New"/>
+          <w:color w:val="D4D4D4"/>
+          <w:sz w:val="21"/>
+          <w:szCs w:val="21"/>
+        </w:rPr>
+        <w:t>blockSize</w:t>
+      </w:r>
+      <w:proofErr w:type="spellEnd"/>
+    </w:p>
+    <w:p>
+      <w:pPr>
+        <w:shd w:val="clear" w:color="auto" w:fill="1E1E1E"/>
+        <w:spacing w:line="285" w:lineRule="atLeast"/>
+        <w:rPr>
+          <w:rFonts w:ascii="Courier New" w:eastAsia="Times New Roman" w:hAnsi="Courier New" w:cs="Courier New"/>
+          <w:color w:val="D4D4D4"/>
+          <w:sz w:val="21"/>
+          <w:szCs w:val="21"/>
+        </w:rPr>
+      </w:pPr>
+      <w:r>
+        <w:rPr>
+          <w:rFonts w:ascii="Courier New" w:eastAsia="Times New Roman" w:hAnsi="Courier New" w:cs="Courier New"/>
+          <w:color w:val="D4D4D4"/>
+          <w:sz w:val="21"/>
+          <w:szCs w:val="21"/>
+        </w:rPr>
+        <w:t xml:space="preserve">    kernel&lt;&lt;&lt;</w:t>
+      </w:r>
+      <w:proofErr w:type="spellStart"/>
+      <w:r>
+        <w:rPr>
+          <w:rFonts w:ascii="Courier New" w:eastAsia="Times New Roman" w:hAnsi="Courier New" w:cs="Courier New"/>
+          <w:color w:val="D4D4D4"/>
+          <w:sz w:val="21"/>
+          <w:szCs w:val="21"/>
+        </w:rPr>
+        <w:t>numBlocks</w:t>
+      </w:r>
+      <w:proofErr w:type="spellEnd"/>
+      <w:r>
+        <w:rPr>
+          <w:rFonts w:ascii="Courier New" w:eastAsia="Times New Roman" w:hAnsi="Courier New" w:cs="Courier New"/>
+          <w:color w:val="D4D4D4"/>
+          <w:sz w:val="21"/>
+          <w:szCs w:val="21"/>
+        </w:rPr>
+        <w:t xml:space="preserve">, </w:t>
+      </w:r>
+      <w:proofErr w:type="spellStart"/>
+      <w:r>
+        <w:rPr>
+          <w:rFonts w:ascii="Courier New" w:eastAsia="Times New Roman" w:hAnsi="Courier New" w:cs="Courier New"/>
+          <w:color w:val="D4D4D4"/>
+          <w:sz w:val="21"/>
+          <w:szCs w:val="21"/>
+        </w:rPr>
+        <w:t>blockSize</w:t>
+      </w:r>
+      <w:proofErr w:type="spellEnd"/>
+      <w:r>
+        <w:rPr>
+          <w:rFonts w:ascii="Courier New" w:eastAsia="Times New Roman" w:hAnsi="Courier New" w:cs="Courier New"/>
+          <w:color w:val="D4D4D4"/>
+          <w:sz w:val="21"/>
+          <w:szCs w:val="21"/>
+        </w:rPr>
+        <w:t>&gt;&gt;</w:t>
+      </w:r>
+      <w:proofErr w:type="gramStart"/>
+      <w:r>
+        <w:rPr>
+          <w:rFonts w:ascii="Courier New" w:eastAsia="Times New Roman" w:hAnsi="Courier New" w:cs="Courier New"/>
+          <w:color w:val="D4D4D4"/>
+          <w:sz w:val="21"/>
+          <w:szCs w:val="21"/>
+        </w:rPr>
+        <w:t>&gt;(</w:t>
+      </w:r>
+      <w:proofErr w:type="spellStart"/>
+      <w:proofErr w:type="gramEnd"/>
+      <w:r>
+        <w:rPr>
+          <w:rFonts w:ascii="Courier New" w:eastAsia="Times New Roman" w:hAnsi="Courier New" w:cs="Courier New"/>
+          <w:color w:val="D4D4D4"/>
+          <w:sz w:val="21"/>
+          <w:szCs w:val="21"/>
+        </w:rPr>
+        <w:t>dev_x</w:t>
+      </w:r>
+      <w:proofErr w:type="spellEnd"/>
+      <w:r>
+        <w:rPr>
+          <w:rFonts w:ascii="Courier New" w:eastAsia="Times New Roman" w:hAnsi="Courier New" w:cs="Courier New"/>
+          <w:color w:val="D4D4D4"/>
+          <w:sz w:val="21"/>
+          <w:szCs w:val="21"/>
+        </w:rPr>
+        <w:t xml:space="preserve">, </w:t>
+      </w:r>
+      <w:proofErr w:type="spellStart"/>
+      <w:r>
+        <w:rPr>
+          <w:rFonts w:ascii="Courier New" w:eastAsia="Times New Roman" w:hAnsi="Courier New" w:cs="Courier New"/>
+          <w:color w:val="D4D4D4"/>
+          <w:sz w:val="21"/>
+          <w:szCs w:val="21"/>
+        </w:rPr>
+        <w:t>dev_y</w:t>
+      </w:r>
+      <w:proofErr w:type="spellEnd"/>
+      <w:r>
+        <w:rPr>
+          <w:rFonts w:ascii="Courier New" w:eastAsia="Times New Roman" w:hAnsi="Courier New" w:cs="Courier New"/>
+          <w:color w:val="D4D4D4"/>
+          <w:sz w:val="21"/>
+          <w:szCs w:val="21"/>
+        </w:rPr>
+        <w:t>, N);</w:t>
+      </w:r>
+    </w:p>
+    <w:p>
+      <w:pPr>
+        <w:shd w:val="clear" w:color="auto" w:fill="1E1E1E"/>
+        <w:spacing w:line="285" w:lineRule="atLeast"/>
+        <w:rPr>
+          <w:rFonts w:ascii="Courier New" w:eastAsia="Times New Roman" w:hAnsi="Courier New" w:cs="Courier New"/>
+          <w:color w:val="D4D4D4"/>
+          <w:sz w:val="21"/>
+          <w:szCs w:val="21"/>
+        </w:rPr>
+      </w:pPr>
+    </w:p>
+    <w:p>
+      <w:pPr>
+        <w:shd w:val="clear" w:color="auto" w:fill="1E1E1E"/>
+        <w:spacing w:line="285" w:lineRule="atLeast"/>
+        <w:rPr>
+          <w:rFonts w:ascii="Courier New" w:eastAsia="Times New Roman" w:hAnsi="Courier New" w:cs="Courier New"/>
+          <w:color w:val="D4D4D4"/>
+          <w:sz w:val="21"/>
+          <w:szCs w:val="21"/>
+        </w:rPr>
+      </w:pPr>
+      <w:r>
+        <w:rPr>
+          <w:rFonts w:ascii="Courier New" w:eastAsia="Times New Roman" w:hAnsi="Courier New" w:cs="Courier New"/>
+          <w:color w:val="D4D4D4"/>
+          <w:sz w:val="21"/>
+          <w:szCs w:val="21"/>
+        </w:rPr>
+        <w:t xml:space="preserve">    // Synchronize the device</w:t>
+      </w:r>
+    </w:p>
+    <w:p>
+      <w:pPr>
+        <w:shd w:val="clear" w:color="auto" w:fill="1E1E1E"/>
+        <w:spacing w:line="285" w:lineRule="atLeast"/>
+        <w:rPr>
+          <w:rFonts w:ascii="Courier New" w:eastAsia="Times New Roman" w:hAnsi="Courier New" w:cs="Courier New"/>
+          <w:color w:val="D4D4D4"/>
+          <w:sz w:val="21"/>
+          <w:szCs w:val="21"/>
+        </w:rPr>
+      </w:pPr>
+      <w:r>
+        <w:rPr>
+          <w:rFonts w:ascii="Courier New" w:eastAsia="Times New Roman" w:hAnsi="Courier New" w:cs="Courier New"/>
+          <w:color w:val="D4D4D4"/>
+          <w:sz w:val="21"/>
+          <w:szCs w:val="21"/>
+        </w:rPr>
+        <w:t xml:space="preserve">    </w:t>
+      </w:r>
+      <w:proofErr w:type="spellStart"/>
+      <w:proofErr w:type="gramStart"/>
+      <w:r>
+        <w:rPr>
+          <w:rFonts w:ascii="Courier New" w:eastAsia="Times New Roman" w:hAnsi="Courier New" w:cs="Courier New"/>
+          <w:color w:val="D4D4D4"/>
+          <w:sz w:val="21"/>
+          <w:szCs w:val="21"/>
+        </w:rPr>
+        <w:t>cudaDeviceSynchronize</w:t>
+      </w:r>
+      <w:proofErr w:type="spellEnd"/>
+      <w:r>
+        <w:rPr>
+          <w:rFonts w:ascii="Courier New" w:eastAsia="Times New Roman" w:hAnsi="Courier New" w:cs="Courier New"/>
+          <w:color w:val="D4D4D4"/>
+          <w:sz w:val="21"/>
+          <w:szCs w:val="21"/>
+        </w:rPr>
+        <w:t>(</w:t>
+      </w:r>
+      <w:proofErr w:type="gramEnd"/>
+      <w:r>
+        <w:rPr>
+          <w:rFonts w:ascii="Courier New" w:eastAsia="Times New Roman" w:hAnsi="Courier New" w:cs="Courier New"/>
+          <w:color w:val="D4D4D4"/>
+          <w:sz w:val="21"/>
+          <w:szCs w:val="21"/>
+        </w:rPr>
+        <w:t>);</w:t>
+      </w:r>
+    </w:p>
+    <w:p/>
+    <w:p>
+      <w:r>
+        <w:rPr>
+          <w:noProof/>
+        </w:rPr>
+        <w:drawing>
+          <wp:inline distT="0" distB="0" distL="0" distR="0" wp14:anchorId="56ED95C1" wp14:editId="1B1AD30A">
+            <wp:extent cx="5313673" cy="7354555"/>
+            <wp:effectExtent l="0" t="0" r="0" b="0"/>
+            <wp:docPr id="2031775900" name="Picture 9" descr="A screenshot of a computer program&#10;&#10;Description automatically generated"/>
+            <wp:cNvGraphicFramePr>
+              <a:graphicFrameLocks xmlns:a="http://schemas.openxmlformats.org/drawingml/2006/main" noChangeAspect="1"/>
+            </wp:cNvGraphicFramePr>
+            <a:graphic xmlns:a="http://schemas.openxmlformats.org/drawingml/2006/main">
+              <a:graphicData uri="http://schemas.openxmlformats.org/drawingml/2006/picture">
+                <pic:pic xmlns:pic="http://schemas.openxmlformats.org/drawingml/2006/picture">
+                  <pic:nvPicPr>
+                    <pic:cNvPr id="2031775900" name="Picture 9" descr="A screenshot of a computer program&#10;&#10;Description automatically generated"/>
+                    <pic:cNvPicPr/>
+                  </pic:nvPicPr>
+                  <pic:blipFill>
+                    <a:blip r:embed="rId12" cstate="print">
+                      <a:extLst>
+                        <a:ext uri="{28A0092B-C50C-407E-A947-70E740481C1C}">
+                          <a14:useLocalDpi xmlns:a14="http://schemas.microsoft.com/office/drawing/2010/main" val="0"/>
+                        </a:ext>
+                      </a:extLst>
+                    </a:blip>
+                    <a:stretch>
+                      <a:fillRect/>
+                    </a:stretch>
+                  </pic:blipFill>
+                  <pic:spPr>
+                    <a:xfrm>
+                      <a:off x="0" y="0"/>
+                      <a:ext cx="5318136" cy="7360732"/>
                     </a:xfrm>
                     <a:prstGeom prst="rect">
                       <a:avLst/>

</xml_diff>